<commit_message>
Error handling added as well as more test cases
</commit_message>
<xml_diff>
--- a/Documentation.docx
+++ b/Documentation.docx
@@ -242,6 +242,45 @@
         </w:rPr>
         <w:t>Възможности за подобрение и разрастване</w:t>
       </w:r>
+    </w:p>
+    <w:p>
+      <w:pPr>
+        <w:pStyle w:val="ListParagraph"/>
+        <w:numPr>
+          <w:ilvl w:val="0"/>
+          <w:numId w:val="1"/>
+        </w:numPr>
+        <w:spacing w:after="240"/>
+        <w:rPr>
+          <w:rFonts w:ascii="Times New Roman" w:hAnsi="Times New Roman" w:cs="Times New Roman"/>
+          <w:sz w:val="24"/>
+          <w:szCs w:val="24"/>
+          <w:lang w:val="bg-BG"/>
+        </w:rPr>
+      </w:pPr>
+      <w:hyperlink r:id="rId6" w:history="1">
+        <w:r>
+          <w:rPr>
+            <w:rStyle w:val="Hyperlink"/>
+            <w:rFonts w:ascii="Times New Roman" w:hAnsi="Times New Roman" w:cs="Times New Roman"/>
+            <w:sz w:val="24"/>
+            <w:szCs w:val="24"/>
+            <w:lang w:val="bg-BG"/>
+          </w:rPr>
+          <w:t xml:space="preserve">Линк към хранилището в </w:t>
+        </w:r>
+        <w:r>
+          <w:rPr>
+            <w:rStyle w:val="Hyperlink"/>
+            <w:rFonts w:ascii="Times New Roman" w:hAnsi="Times New Roman" w:cs="Times New Roman"/>
+            <w:i/>
+            <w:iCs/>
+            <w:sz w:val="24"/>
+            <w:szCs w:val="24"/>
+          </w:rPr>
+          <w:t>github</w:t>
+        </w:r>
+      </w:hyperlink>
     </w:p>
     <w:p>
       <w:pPr>
@@ -318,7 +357,52 @@
           <w:szCs w:val="24"/>
           <w:lang w:val="bg-BG"/>
         </w:rPr>
-        <w:t>файлове“ има за цел да представи основните стъпки при създаването на приложението, архитектурата на класовете, решенията на казусите, възникнали по време на разработката.</w:t>
+        <w:t>файлове“ има за цел да представи основните стъпки при създаването на приложението, архитектурата на класовете, решенията на казусите, възникнали по време на разработката</w:t>
+      </w:r>
+      <w:r>
+        <w:rPr>
+          <w:rFonts w:ascii="Times New Roman" w:hAnsi="Times New Roman" w:cs="Times New Roman"/>
+          <w:sz w:val="24"/>
+          <w:szCs w:val="24"/>
+          <w:lang w:val="bg-BG"/>
+        </w:rPr>
+        <w:t>,</w:t>
+      </w:r>
+      <w:r>
+        <w:rPr>
+          <w:rFonts w:ascii="Times New Roman" w:hAnsi="Times New Roman" w:cs="Times New Roman"/>
+          <w:sz w:val="24"/>
+          <w:szCs w:val="24"/>
+          <w:lang w:val="bg-BG"/>
+        </w:rPr>
+        <w:t xml:space="preserve"> на</w:t>
+      </w:r>
+      <w:r>
+        <w:rPr>
+          <w:rFonts w:ascii="Times New Roman" w:hAnsi="Times New Roman" w:cs="Times New Roman"/>
+          <w:sz w:val="24"/>
+          <w:szCs w:val="24"/>
+          <w:lang w:val="bg-BG"/>
+        </w:rPr>
+        <w:t>п</w:t>
+      </w:r>
+      <w:r>
+        <w:rPr>
+          <w:rFonts w:ascii="Times New Roman" w:hAnsi="Times New Roman" w:cs="Times New Roman"/>
+          <w:sz w:val="24"/>
+          <w:szCs w:val="24"/>
+          <w:lang w:val="bg-BG"/>
+        </w:rPr>
+        <w:t>равените тестове</w:t>
+      </w:r>
+      <w:r>
+        <w:rPr>
+          <w:rFonts w:ascii="Times New Roman" w:hAnsi="Times New Roman" w:cs="Times New Roman"/>
+          <w:sz w:val="24"/>
+          <w:szCs w:val="24"/>
+          <w:lang w:val="bg-BG"/>
+        </w:rPr>
+        <w:t>.</w:t>
       </w:r>
     </w:p>
     <w:p>
@@ -655,6 +739,7 @@
           <w:sz w:val="24"/>
           <w:szCs w:val="24"/>
         </w:rPr>
+        <w:lastRenderedPageBreak/>
         <w:drawing>
           <wp:inline distT="0" distB="0" distL="0" distR="0" wp14:anchorId="57108C13" wp14:editId="30DA8D18">
             <wp:extent cx="5882640" cy="366395"/>
@@ -671,7 +756,7 @@
                     <pic:cNvPicPr/>
                   </pic:nvPicPr>
                   <pic:blipFill>
-                    <a:blip r:embed="rId6"/>
+                    <a:blip r:embed="rId7"/>
                     <a:stretch>
                       <a:fillRect/>
                     </a:stretch>
@@ -712,7 +797,6 @@
           <w:szCs w:val="24"/>
           <w:lang w:val="bg-BG"/>
         </w:rPr>
-        <w:lastRenderedPageBreak/>
         <w:t xml:space="preserve">Атрибутите </w:t>
       </w:r>
       <w:r>
@@ -769,7 +853,25 @@
           <w:szCs w:val="24"/>
           <w:lang w:val="bg-BG"/>
         </w:rPr>
-        <w:t xml:space="preserve">не са задължителни. Всички параметри, които преминават след тази граница не биват запазени в съответния обект. </w:t>
+        <w:t>не са задължителни</w:t>
+      </w:r>
+      <w:r>
+        <w:rPr>
+          <w:rFonts w:ascii="Times New Roman" w:hAnsi="Times New Roman" w:cs="Times New Roman"/>
+          <w:sz w:val="24"/>
+          <w:szCs w:val="24"/>
+          <w:lang w:val="bg-BG"/>
+        </w:rPr>
+        <w:t>, но могат да бъдат подадени, за да има по-пълно описание обекта</w:t>
+      </w:r>
+      <w:r>
+        <w:rPr>
+          <w:rFonts w:ascii="Times New Roman" w:hAnsi="Times New Roman" w:cs="Times New Roman"/>
+          <w:sz w:val="24"/>
+          <w:szCs w:val="24"/>
+          <w:lang w:val="bg-BG"/>
+        </w:rPr>
+        <w:t xml:space="preserve">. Всички параметри, които преминават след тази граница не биват запазени в съответния обект. </w:t>
       </w:r>
     </w:p>
     <w:p>
@@ -1118,7 +1220,7 @@
                     <pic:cNvPicPr/>
                   </pic:nvPicPr>
                   <pic:blipFill>
-                    <a:blip r:embed="rId7">
+                    <a:blip r:embed="rId8">
                       <a:extLst>
                         <a:ext uri="{28A0092B-C50C-407E-A947-70E740481C1C}">
                           <a14:useLocalDpi xmlns:a14="http://schemas.microsoft.com/office/drawing/2010/main" val="0"/>
@@ -1249,16 +1351,24 @@
           <w:szCs w:val="24"/>
           <w:lang w:val="bg-BG"/>
         </w:rPr>
-        <w:t xml:space="preserve">върху който се извършват операциите, заложени в заданието на проекта. </w:t>
-      </w:r>
-      <w:r>
-        <w:rPr>
-          <w:rFonts w:ascii="Times New Roman" w:hAnsi="Times New Roman" w:cs="Times New Roman"/>
-          <w:sz w:val="24"/>
-          <w:szCs w:val="24"/>
-          <w:lang w:val="bg-BG"/>
-        </w:rPr>
-        <w:t xml:space="preserve">Последният съществен компонент е този на базовия клас и неговите наследници, които имплементират следните методи: </w:t>
+        <w:t>върху който се извършват операциите, заложени в заданието на проекта.</w:t>
+      </w:r>
+      <w:r>
+        <w:rPr>
+          <w:rFonts w:ascii="Times New Roman" w:hAnsi="Times New Roman" w:cs="Times New Roman"/>
+          <w:sz w:val="24"/>
+          <w:szCs w:val="24"/>
+        </w:rPr>
+        <w:t xml:space="preserve"> </w:t>
+      </w:r>
+      <w:r>
+        <w:rPr>
+          <w:rFonts w:ascii="Times New Roman" w:hAnsi="Times New Roman" w:cs="Times New Roman"/>
+          <w:sz w:val="24"/>
+          <w:szCs w:val="24"/>
+          <w:lang w:val="bg-BG"/>
+        </w:rPr>
+        <w:t xml:space="preserve">Полетата на класа </w:t>
       </w:r>
       <w:r>
         <w:rPr>
@@ -1268,7 +1378,41 @@
           <w:sz w:val="24"/>
           <w:szCs w:val="24"/>
         </w:rPr>
-        <w:t>print, translate, contains, within, readFromFile, save, getType</w:t>
+        <w:t>SVGFile</w:t>
+      </w:r>
+      <w:r>
+        <w:rPr>
+          <w:rFonts w:ascii="Times New Roman" w:hAnsi="Times New Roman" w:cs="Times New Roman"/>
+          <w:sz w:val="24"/>
+          <w:szCs w:val="24"/>
+        </w:rPr>
+        <w:t xml:space="preserve"> </w:t>
+      </w:r>
+      <w:r>
+        <w:rPr>
+          <w:rFonts w:ascii="Times New Roman" w:hAnsi="Times New Roman" w:cs="Times New Roman"/>
+          <w:sz w:val="24"/>
+          <w:szCs w:val="24"/>
+          <w:lang w:val="bg-BG"/>
+        </w:rPr>
+        <w:t>са няколко – низ за името на файла</w:t>
+      </w:r>
+      <w:r>
+        <w:rPr>
+          <w:rFonts w:ascii="Times New Roman" w:hAnsi="Times New Roman" w:cs="Times New Roman"/>
+          <w:sz w:val="24"/>
+          <w:szCs w:val="24"/>
+        </w:rPr>
+        <w:t xml:space="preserve"> </w:t>
+      </w:r>
+      <w:r>
+        <w:rPr>
+          <w:rFonts w:ascii="Times New Roman" w:hAnsi="Times New Roman" w:cs="Times New Roman"/>
+          <w:sz w:val="24"/>
+          <w:szCs w:val="24"/>
+          <w:lang w:val="bg-BG"/>
+        </w:rPr>
+        <w:t xml:space="preserve">и низ за местоположението му във файловата система, които се използват при командата </w:t>
       </w:r>
       <w:r>
         <w:rPr>
@@ -1278,24 +1422,7 @@
           <w:sz w:val="24"/>
           <w:szCs w:val="24"/>
         </w:rPr>
-        <w:t>.</w:t>
-      </w:r>
-      <w:r>
-        <w:rPr>
-          <w:rFonts w:ascii="Times New Roman" w:hAnsi="Times New Roman" w:cs="Times New Roman"/>
-          <w:sz w:val="24"/>
-          <w:szCs w:val="24"/>
-        </w:rPr>
-        <w:t xml:space="preserve"> </w:t>
-      </w:r>
-      <w:r>
-        <w:rPr>
-          <w:rFonts w:ascii="Times New Roman" w:hAnsi="Times New Roman" w:cs="Times New Roman"/>
-          <w:sz w:val="24"/>
-          <w:szCs w:val="24"/>
-          <w:lang w:val="bg-BG"/>
-        </w:rPr>
-        <w:t xml:space="preserve">Десериализирането на данните става посредством виртуалната функция </w:t>
+        <w:t>save</w:t>
       </w:r>
       <w:r>
         <w:rPr>
@@ -1304,8 +1431,27 @@
           <w:iCs/>
           <w:sz w:val="24"/>
           <w:szCs w:val="24"/>
-        </w:rPr>
-        <w:t>readFromFile</w:t>
+          <w:lang w:val="bg-BG"/>
+        </w:rPr>
+        <w:t xml:space="preserve"> </w:t>
+      </w:r>
+      <w:r>
+        <w:rPr>
+          <w:rFonts w:ascii="Times New Roman" w:hAnsi="Times New Roman" w:cs="Times New Roman"/>
+          <w:sz w:val="24"/>
+          <w:szCs w:val="24"/>
+          <w:lang w:val="bg-BG"/>
+        </w:rPr>
+        <w:t xml:space="preserve">и колекцията от всички фигури. </w:t>
+      </w:r>
+      <w:r>
+        <w:rPr>
+          <w:rFonts w:ascii="Times New Roman" w:hAnsi="Times New Roman" w:cs="Times New Roman"/>
+          <w:sz w:val="24"/>
+          <w:szCs w:val="24"/>
+          <w:lang w:val="bg-BG"/>
+        </w:rPr>
+        <w:t xml:space="preserve">Последният съществен компонент е този на базовия клас и неговите наследници, които имплементират следните методи: </w:t>
       </w:r>
       <w:r>
         <w:rPr>
@@ -1315,6 +1461,63 @@
           <w:sz w:val="24"/>
           <w:szCs w:val="24"/>
         </w:rPr>
+        <w:t>print, translate, contains, within, readFromFile, save, getType</w:t>
+      </w:r>
+      <w:r>
+        <w:rPr>
+          <w:rFonts w:ascii="Times New Roman" w:hAnsi="Times New Roman" w:cs="Times New Roman"/>
+          <w:i/>
+          <w:iCs/>
+          <w:sz w:val="24"/>
+          <w:szCs w:val="24"/>
+        </w:rPr>
+        <w:t>.</w:t>
+      </w:r>
+      <w:r>
+        <w:rPr>
+          <w:rFonts w:ascii="Times New Roman" w:hAnsi="Times New Roman" w:cs="Times New Roman"/>
+          <w:sz w:val="24"/>
+          <w:szCs w:val="24"/>
+        </w:rPr>
+        <w:t xml:space="preserve"> </w:t>
+      </w:r>
+      <w:r>
+        <w:rPr>
+          <w:rFonts w:ascii="Times New Roman" w:hAnsi="Times New Roman" w:cs="Times New Roman"/>
+          <w:sz w:val="24"/>
+          <w:szCs w:val="24"/>
+          <w:lang w:val="bg-BG"/>
+        </w:rPr>
+        <w:t xml:space="preserve">Десериализирането на данните става посредством </w:t>
+      </w:r>
+      <w:r>
+        <w:rPr>
+          <w:rFonts w:ascii="Times New Roman" w:hAnsi="Times New Roman" w:cs="Times New Roman"/>
+          <w:sz w:val="24"/>
+          <w:szCs w:val="24"/>
+          <w:lang w:val="bg-BG"/>
+        </w:rPr>
+        <w:lastRenderedPageBreak/>
+        <w:t xml:space="preserve">виртуалната функция </w:t>
+      </w:r>
+      <w:r>
+        <w:rPr>
+          <w:rFonts w:ascii="Times New Roman" w:hAnsi="Times New Roman" w:cs="Times New Roman"/>
+          <w:i/>
+          <w:iCs/>
+          <w:sz w:val="24"/>
+          <w:szCs w:val="24"/>
+        </w:rPr>
+        <w:t>readFromFile</w:t>
+      </w:r>
+      <w:r>
+        <w:rPr>
+          <w:rFonts w:ascii="Times New Roman" w:hAnsi="Times New Roman" w:cs="Times New Roman"/>
+          <w:i/>
+          <w:iCs/>
+          <w:sz w:val="24"/>
+          <w:szCs w:val="24"/>
+        </w:rPr>
         <w:t>,</w:t>
       </w:r>
       <w:r>
@@ -1368,6 +1571,249 @@
         </w:rPr>
         <w:t xml:space="preserve"> </w:t>
       </w:r>
+    </w:p>
+    <w:p>
+      <w:pPr>
+        <w:pStyle w:val="ListParagraph"/>
+        <w:spacing w:before="240" w:line="276" w:lineRule="auto"/>
+        <w:ind w:left="360" w:firstLine="360"/>
+        <w:jc w:val="both"/>
+        <w:rPr>
+          <w:rFonts w:ascii="Times New Roman" w:hAnsi="Times New Roman" w:cs="Times New Roman"/>
+          <w:sz w:val="24"/>
+          <w:szCs w:val="24"/>
+          <w:lang w:val="bg-BG"/>
+        </w:rPr>
+      </w:pPr>
+      <w:r>
+        <w:rPr>
+          <w:rFonts w:ascii="Times New Roman" w:hAnsi="Times New Roman" w:cs="Times New Roman"/>
+          <w:sz w:val="24"/>
+          <w:szCs w:val="24"/>
+          <w:lang w:val="bg-BG"/>
+        </w:rPr>
+        <w:t xml:space="preserve">Има налични и два помощни класа – </w:t>
+      </w:r>
+      <w:r>
+        <w:rPr>
+          <w:rFonts w:ascii="Times New Roman" w:hAnsi="Times New Roman" w:cs="Times New Roman"/>
+          <w:i/>
+          <w:iCs/>
+          <w:sz w:val="24"/>
+          <w:szCs w:val="24"/>
+        </w:rPr>
+        <w:t>Point</w:t>
+      </w:r>
+      <w:r>
+        <w:rPr>
+          <w:rFonts w:ascii="Times New Roman" w:hAnsi="Times New Roman" w:cs="Times New Roman"/>
+          <w:sz w:val="24"/>
+          <w:szCs w:val="24"/>
+        </w:rPr>
+        <w:t xml:space="preserve"> </w:t>
+      </w:r>
+      <w:r>
+        <w:rPr>
+          <w:rFonts w:ascii="Times New Roman" w:hAnsi="Times New Roman" w:cs="Times New Roman"/>
+          <w:sz w:val="24"/>
+          <w:szCs w:val="24"/>
+          <w:lang w:val="bg-BG"/>
+        </w:rPr>
+        <w:t xml:space="preserve">и </w:t>
+      </w:r>
+      <w:r>
+        <w:rPr>
+          <w:rFonts w:ascii="Times New Roman" w:hAnsi="Times New Roman" w:cs="Times New Roman"/>
+          <w:i/>
+          <w:iCs/>
+          <w:sz w:val="24"/>
+          <w:szCs w:val="24"/>
+        </w:rPr>
+        <w:t>Property</w:t>
+      </w:r>
+      <w:r>
+        <w:rPr>
+          <w:rFonts w:ascii="Times New Roman" w:hAnsi="Times New Roman" w:cs="Times New Roman"/>
+          <w:sz w:val="24"/>
+          <w:szCs w:val="24"/>
+        </w:rPr>
+        <w:t>,</w:t>
+      </w:r>
+      <w:r>
+        <w:rPr>
+          <w:rFonts w:ascii="Times New Roman" w:hAnsi="Times New Roman" w:cs="Times New Roman"/>
+          <w:sz w:val="24"/>
+          <w:szCs w:val="24"/>
+        </w:rPr>
+        <w:t xml:space="preserve"> </w:t>
+      </w:r>
+      <w:r>
+        <w:rPr>
+          <w:rFonts w:ascii="Times New Roman" w:hAnsi="Times New Roman" w:cs="Times New Roman"/>
+          <w:sz w:val="24"/>
+          <w:szCs w:val="24"/>
+          <w:lang w:val="bg-BG"/>
+        </w:rPr>
+        <w:t xml:space="preserve">които спомагат за по-лесната работа с наличната информация за обектите. </w:t>
+      </w:r>
+      <w:r>
+        <w:rPr>
+          <w:rFonts w:ascii="Times New Roman" w:hAnsi="Times New Roman" w:cs="Times New Roman"/>
+          <w:sz w:val="24"/>
+          <w:szCs w:val="24"/>
+          <w:lang w:val="bg-BG"/>
+        </w:rPr>
+        <w:t xml:space="preserve">Класът </w:t>
+      </w:r>
+      <w:r>
+        <w:rPr>
+          <w:rFonts w:ascii="Times New Roman" w:hAnsi="Times New Roman" w:cs="Times New Roman"/>
+          <w:i/>
+          <w:iCs/>
+          <w:sz w:val="24"/>
+          <w:szCs w:val="24"/>
+        </w:rPr>
+        <w:t>Point</w:t>
+      </w:r>
+      <w:r>
+        <w:rPr>
+          <w:rFonts w:ascii="Times New Roman" w:hAnsi="Times New Roman" w:cs="Times New Roman"/>
+          <w:sz w:val="24"/>
+          <w:szCs w:val="24"/>
+        </w:rPr>
+        <w:t xml:space="preserve"> </w:t>
+      </w:r>
+      <w:r>
+        <w:rPr>
+          <w:rFonts w:ascii="Times New Roman" w:hAnsi="Times New Roman" w:cs="Times New Roman"/>
+          <w:sz w:val="24"/>
+          <w:szCs w:val="24"/>
+          <w:lang w:val="bg-BG"/>
+        </w:rPr>
+        <w:t>предлага</w:t>
+      </w:r>
+      <w:r>
+        <w:rPr>
+          <w:rFonts w:ascii="Times New Roman" w:hAnsi="Times New Roman" w:cs="Times New Roman"/>
+          <w:sz w:val="24"/>
+          <w:szCs w:val="24"/>
+          <w:lang w:val="bg-BG"/>
+        </w:rPr>
+        <w:t xml:space="preserve"> представяне на точка от геометричната равнина, като са налични методи за преместване на точка, намиране на разстояние до друга точка, както и селектори и мутатори. </w:t>
+      </w:r>
+      <w:r>
+        <w:rPr>
+          <w:rFonts w:ascii="Times New Roman" w:hAnsi="Times New Roman" w:cs="Times New Roman"/>
+          <w:sz w:val="24"/>
+          <w:szCs w:val="24"/>
+          <w:lang w:val="bg-BG"/>
+        </w:rPr>
+        <w:t>Класът</w:t>
+      </w:r>
+      <w:r>
+        <w:rPr>
+          <w:rFonts w:ascii="Times New Roman" w:hAnsi="Times New Roman" w:cs="Times New Roman"/>
+          <w:sz w:val="24"/>
+          <w:szCs w:val="24"/>
+        </w:rPr>
+        <w:t xml:space="preserve"> </w:t>
+      </w:r>
+      <w:r>
+        <w:rPr>
+          <w:rFonts w:ascii="Times New Roman" w:hAnsi="Times New Roman" w:cs="Times New Roman"/>
+          <w:i/>
+          <w:iCs/>
+          <w:sz w:val="24"/>
+          <w:szCs w:val="24"/>
+        </w:rPr>
+        <w:t>Property</w:t>
+      </w:r>
+      <w:r>
+        <w:rPr>
+          <w:rFonts w:ascii="Times New Roman" w:hAnsi="Times New Roman" w:cs="Times New Roman"/>
+          <w:i/>
+          <w:iCs/>
+          <w:sz w:val="24"/>
+          <w:szCs w:val="24"/>
+        </w:rPr>
+        <w:t xml:space="preserve"> </w:t>
+      </w:r>
+      <w:r>
+        <w:rPr>
+          <w:rFonts w:ascii="Times New Roman" w:hAnsi="Times New Roman" w:cs="Times New Roman"/>
+          <w:sz w:val="24"/>
+          <w:szCs w:val="24"/>
+          <w:lang w:val="bg-BG"/>
+        </w:rPr>
+        <w:t xml:space="preserve">служи за обработката на всички атрибути на фигурите, които не са задължителни за съществуването им. Обекти от този клас могат да бъдат – цвят на фигурата, цвят на контура и </w:t>
+      </w:r>
+      <w:r>
+        <w:rPr>
+          <w:rFonts w:ascii="Times New Roman" w:hAnsi="Times New Roman" w:cs="Times New Roman"/>
+          <w:sz w:val="24"/>
+          <w:szCs w:val="24"/>
+          <w:lang w:val="bg-BG"/>
+        </w:rPr>
+        <w:t>други</w:t>
+      </w:r>
+      <w:r>
+        <w:rPr>
+          <w:rFonts w:ascii="Times New Roman" w:hAnsi="Times New Roman" w:cs="Times New Roman"/>
+          <w:sz w:val="24"/>
+          <w:szCs w:val="24"/>
+          <w:lang w:val="bg-BG"/>
+        </w:rPr>
+        <w:t xml:space="preserve">. </w:t>
+      </w:r>
+      <w:r>
+        <w:rPr>
+          <w:rFonts w:ascii="Times New Roman" w:hAnsi="Times New Roman" w:cs="Times New Roman"/>
+          <w:sz w:val="24"/>
+          <w:szCs w:val="24"/>
+          <w:lang w:val="bg-BG"/>
+        </w:rPr>
+        <w:t>При тях информацията се съхранява в стринг.</w:t>
+      </w:r>
+      <w:r>
+        <w:rPr>
+          <w:rFonts w:ascii="Times New Roman" w:hAnsi="Times New Roman" w:cs="Times New Roman"/>
+          <w:sz w:val="24"/>
+          <w:szCs w:val="24"/>
+          <w:lang w:val="bg-BG"/>
+        </w:rPr>
+        <w:t xml:space="preserve"> Този клас освен стандартните методи предлага и метод за добавяне на информация към конкретен атрибут – той е много полезен при началното зап</w:t>
+      </w:r>
+      <w:r>
+        <w:rPr>
+          <w:rFonts w:ascii="Times New Roman" w:hAnsi="Times New Roman" w:cs="Times New Roman"/>
+          <w:sz w:val="24"/>
+          <w:szCs w:val="24"/>
+          <w:lang w:val="bg-BG"/>
+        </w:rPr>
+        <w:t>а</w:t>
+      </w:r>
+      <w:r>
+        <w:rPr>
+          <w:rFonts w:ascii="Times New Roman" w:hAnsi="Times New Roman" w:cs="Times New Roman"/>
+          <w:sz w:val="24"/>
+          <w:szCs w:val="24"/>
+          <w:lang w:val="bg-BG"/>
+        </w:rPr>
+        <w:t>зване на информацията от подаден файл.</w:t>
+      </w:r>
+    </w:p>
+    <w:p>
+      <w:pPr>
+        <w:pStyle w:val="ListParagraph"/>
+        <w:spacing w:before="240" w:line="276" w:lineRule="auto"/>
+        <w:ind w:left="360" w:firstLine="360"/>
+        <w:jc w:val="both"/>
+        <w:rPr>
+          <w:rFonts w:ascii="Times New Roman" w:hAnsi="Times New Roman" w:cs="Times New Roman"/>
+          <w:sz w:val="24"/>
+          <w:szCs w:val="24"/>
+        </w:rPr>
+      </w:pPr>
     </w:p>
     <w:p>
       <w:pPr>
@@ -1404,7 +1850,244 @@
           <w:rFonts w:ascii="Times New Roman" w:hAnsi="Times New Roman" w:cs="Times New Roman"/>
           <w:sz w:val="24"/>
           <w:szCs w:val="24"/>
-          <w:lang w:val="bg-BG"/>
+        </w:rPr>
+      </w:pPr>
+      <w:r>
+        <w:rPr>
+          <w:rFonts w:ascii="Times New Roman" w:hAnsi="Times New Roman" w:cs="Times New Roman"/>
+          <w:sz w:val="24"/>
+          <w:szCs w:val="24"/>
+          <w:lang w:val="bg-BG"/>
+        </w:rPr>
+        <w:t xml:space="preserve">Налични са три тестови файла, както и примерни команди към тях. </w:t>
+      </w:r>
+      <w:r>
+        <w:rPr>
+          <w:rFonts w:ascii="Times New Roman" w:hAnsi="Times New Roman" w:cs="Times New Roman"/>
+          <w:sz w:val="24"/>
+          <w:szCs w:val="24"/>
+          <w:lang w:val="bg-BG"/>
+        </w:rPr>
+        <w:t>Чрез</w:t>
+      </w:r>
+      <w:r>
+        <w:rPr>
+          <w:rFonts w:ascii="Times New Roman" w:hAnsi="Times New Roman" w:cs="Times New Roman"/>
+          <w:sz w:val="24"/>
+          <w:szCs w:val="24"/>
+          <w:lang w:val="bg-BG"/>
+        </w:rPr>
+        <w:t xml:space="preserve"> тези файлове </w:t>
+      </w:r>
+      <w:r>
+        <w:rPr>
+          <w:rFonts w:ascii="Times New Roman" w:hAnsi="Times New Roman" w:cs="Times New Roman"/>
+          <w:sz w:val="24"/>
+          <w:szCs w:val="24"/>
+          <w:lang w:val="bg-BG"/>
+        </w:rPr>
+        <w:t>може да се</w:t>
+      </w:r>
+      <w:r>
+        <w:rPr>
+          <w:rFonts w:ascii="Times New Roman" w:hAnsi="Times New Roman" w:cs="Times New Roman"/>
+          <w:sz w:val="24"/>
+          <w:szCs w:val="24"/>
+          <w:lang w:val="bg-BG"/>
+        </w:rPr>
+        <w:t xml:space="preserve"> </w:t>
+      </w:r>
+      <w:r>
+        <w:rPr>
+          <w:rFonts w:ascii="Times New Roman" w:hAnsi="Times New Roman" w:cs="Times New Roman"/>
+          <w:sz w:val="24"/>
+          <w:szCs w:val="24"/>
+          <w:lang w:val="bg-BG"/>
+        </w:rPr>
+        <w:t>извърши</w:t>
+      </w:r>
+      <w:r>
+        <w:rPr>
+          <w:rFonts w:ascii="Times New Roman" w:hAnsi="Times New Roman" w:cs="Times New Roman"/>
+          <w:sz w:val="24"/>
+          <w:szCs w:val="24"/>
+          <w:lang w:val="bg-BG"/>
+        </w:rPr>
+        <w:t xml:space="preserve"> нагледна проверка на всички възможности, предлагани от програма – наличните команди, невалидни входни данни и т</w:t>
+      </w:r>
+      <w:r>
+        <w:rPr>
+          <w:rFonts w:ascii="Times New Roman" w:hAnsi="Times New Roman" w:cs="Times New Roman"/>
+          <w:sz w:val="24"/>
+          <w:szCs w:val="24"/>
+          <w:lang w:val="bg-BG"/>
+        </w:rPr>
+        <w:t>.</w:t>
+      </w:r>
+      <w:r>
+        <w:rPr>
+          <w:rFonts w:ascii="Times New Roman" w:hAnsi="Times New Roman" w:cs="Times New Roman"/>
+          <w:sz w:val="24"/>
+          <w:szCs w:val="24"/>
+          <w:lang w:val="bg-BG"/>
+        </w:rPr>
+        <w:t xml:space="preserve">н. </w:t>
+      </w:r>
+      <w:r>
+        <w:rPr>
+          <w:rFonts w:ascii="Times New Roman" w:hAnsi="Times New Roman" w:cs="Times New Roman"/>
+          <w:sz w:val="24"/>
+          <w:szCs w:val="24"/>
+          <w:lang w:val="bg-BG"/>
+        </w:rPr>
+        <w:t xml:space="preserve">Освен тези </w:t>
+      </w:r>
+      <w:r>
+        <w:rPr>
+          <w:rFonts w:ascii="Times New Roman" w:hAnsi="Times New Roman" w:cs="Times New Roman"/>
+          <w:sz w:val="24"/>
+          <w:szCs w:val="24"/>
+          <w:lang w:val="bg-BG"/>
+        </w:rPr>
+        <w:t xml:space="preserve">тестови случаи са налични и </w:t>
+      </w:r>
+      <w:r>
+        <w:rPr>
+          <w:rFonts w:ascii="Times New Roman" w:hAnsi="Times New Roman" w:cs="Times New Roman"/>
+          <w:i/>
+          <w:iCs/>
+          <w:sz w:val="24"/>
+          <w:szCs w:val="24"/>
+        </w:rPr>
+        <w:t>unit</w:t>
+      </w:r>
+      <w:r>
+        <w:rPr>
+          <w:rFonts w:ascii="Times New Roman" w:hAnsi="Times New Roman" w:cs="Times New Roman"/>
+          <w:sz w:val="24"/>
+          <w:szCs w:val="24"/>
+          <w:lang w:val="bg-BG"/>
+        </w:rPr>
+        <w:t xml:space="preserve"> тестове. За </w:t>
+      </w:r>
+      <w:r>
+        <w:rPr>
+          <w:rFonts w:ascii="Times New Roman" w:hAnsi="Times New Roman" w:cs="Times New Roman"/>
+          <w:i/>
+          <w:iCs/>
+          <w:sz w:val="24"/>
+          <w:szCs w:val="24"/>
+        </w:rPr>
+        <w:t>unit</w:t>
+      </w:r>
+      <w:r>
+        <w:rPr>
+          <w:rFonts w:ascii="Times New Roman" w:hAnsi="Times New Roman" w:cs="Times New Roman"/>
+          <w:i/>
+          <w:iCs/>
+          <w:sz w:val="24"/>
+          <w:szCs w:val="24"/>
+          <w:lang w:val="bg-BG"/>
+        </w:rPr>
+        <w:t xml:space="preserve"> </w:t>
+      </w:r>
+      <w:r>
+        <w:rPr>
+          <w:rFonts w:ascii="Times New Roman" w:hAnsi="Times New Roman" w:cs="Times New Roman"/>
+          <w:sz w:val="24"/>
+          <w:szCs w:val="24"/>
+          <w:lang w:val="bg-BG"/>
+        </w:rPr>
+        <w:t xml:space="preserve">тестване е използвана библиотеката </w:t>
+      </w:r>
+      <w:r>
+        <w:rPr>
+          <w:rFonts w:ascii="Times New Roman" w:hAnsi="Times New Roman" w:cs="Times New Roman"/>
+          <w:i/>
+          <w:iCs/>
+          <w:sz w:val="24"/>
+          <w:szCs w:val="24"/>
+        </w:rPr>
+        <w:t>doctest</w:t>
+      </w:r>
+      <w:r>
+        <w:rPr>
+          <w:rFonts w:ascii="Times New Roman" w:hAnsi="Times New Roman" w:cs="Times New Roman"/>
+          <w:i/>
+          <w:iCs/>
+          <w:sz w:val="24"/>
+          <w:szCs w:val="24"/>
+          <w:lang w:val="bg-BG"/>
+        </w:rPr>
+        <w:t xml:space="preserve">, </w:t>
+      </w:r>
+      <w:r>
+        <w:rPr>
+          <w:rFonts w:ascii="Times New Roman" w:hAnsi="Times New Roman" w:cs="Times New Roman"/>
+          <w:sz w:val="24"/>
+          <w:szCs w:val="24"/>
+          <w:lang w:val="bg-BG"/>
+        </w:rPr>
+        <w:t xml:space="preserve">която предоставя един заглавен файл, който се добавя към проекта. </w:t>
+      </w:r>
+      <w:r>
+        <w:rPr>
+          <w:rFonts w:ascii="Times New Roman" w:hAnsi="Times New Roman" w:cs="Times New Roman"/>
+          <w:sz w:val="24"/>
+          <w:szCs w:val="24"/>
+          <w:lang w:val="bg-BG"/>
+        </w:rPr>
+        <w:t xml:space="preserve">За изпълнение на тестовете не се изисква никаква сложност, а само да се добави заглавен файл, и след това да се изпълнят малко на брой команди в </w:t>
+      </w:r>
+      <w:r>
+        <w:rPr>
+          <w:rFonts w:ascii="Times New Roman" w:hAnsi="Times New Roman" w:cs="Times New Roman"/>
+          <w:i/>
+          <w:iCs/>
+          <w:sz w:val="24"/>
+          <w:szCs w:val="24"/>
+        </w:rPr>
+        <w:t>main</w:t>
+      </w:r>
+      <w:r>
+        <w:rPr>
+          <w:rFonts w:ascii="Times New Roman" w:hAnsi="Times New Roman" w:cs="Times New Roman"/>
+          <w:i/>
+          <w:iCs/>
+          <w:sz w:val="24"/>
+          <w:szCs w:val="24"/>
+        </w:rPr>
+        <w:t xml:space="preserve"> </w:t>
+      </w:r>
+      <w:r>
+        <w:rPr>
+          <w:rFonts w:ascii="Times New Roman" w:hAnsi="Times New Roman" w:cs="Times New Roman"/>
+          <w:sz w:val="24"/>
+          <w:szCs w:val="24"/>
+          <w:lang w:val="bg-BG"/>
+        </w:rPr>
+        <w:t>функцията</w:t>
+      </w:r>
+      <w:r>
+        <w:rPr>
+          <w:rFonts w:ascii="Times New Roman" w:hAnsi="Times New Roman" w:cs="Times New Roman"/>
+          <w:sz w:val="24"/>
+          <w:szCs w:val="24"/>
+          <w:lang w:val="bg-BG"/>
+        </w:rPr>
+        <w:t>.</w:t>
+      </w:r>
+    </w:p>
+    <w:p>
+      <w:pPr>
+        <w:pStyle w:val="ListParagraph"/>
+        <w:spacing w:before="240" w:line="276" w:lineRule="auto"/>
+        <w:ind w:left="360" w:firstLine="360"/>
+        <w:jc w:val="both"/>
+        <w:rPr>
+          <w:rFonts w:ascii="Times New Roman" w:hAnsi="Times New Roman" w:cs="Times New Roman"/>
+          <w:sz w:val="24"/>
+          <w:szCs w:val="24"/>
         </w:rPr>
       </w:pPr>
       <w:r>
@@ -1415,15 +2098,14 @@
           <w:szCs w:val="24"/>
           <w:lang w:val="bg-BG"/>
         </w:rPr>
-        <w:lastRenderedPageBreak/>
         <w:drawing>
-          <wp:anchor distT="0" distB="0" distL="114300" distR="114300" simplePos="0" relativeHeight="251658240" behindDoc="0" locked="0" layoutInCell="1" allowOverlap="1" wp14:anchorId="5D9F5CD2" wp14:editId="49246794">
+          <wp:anchor distT="0" distB="0" distL="114300" distR="114300" simplePos="0" relativeHeight="251658240" behindDoc="0" locked="0" layoutInCell="1" allowOverlap="1" wp14:anchorId="5D9F5CD2" wp14:editId="3D631590">
             <wp:simplePos x="0" y="0"/>
             <wp:positionH relativeFrom="margin">
               <wp:align>center</wp:align>
             </wp:positionH>
             <wp:positionV relativeFrom="paragraph">
-              <wp:posOffset>1018540</wp:posOffset>
+              <wp:posOffset>117475</wp:posOffset>
             </wp:positionV>
             <wp:extent cx="3941064" cy="2066544"/>
             <wp:effectExtent l="0" t="0" r="2540" b="0"/>
@@ -1440,7 +2122,7 @@
                     <pic:cNvPicPr/>
                   </pic:nvPicPr>
                   <pic:blipFill>
-                    <a:blip r:embed="rId8">
+                    <a:blip r:embed="rId9">
                       <a:extLst>
                         <a:ext uri="{28A0092B-C50C-407E-A947-70E740481C1C}">
                           <a14:useLocalDpi xmlns:a14="http://schemas.microsoft.com/office/drawing/2010/main" val="0"/>
@@ -1472,23 +2154,122 @@
           </wp:anchor>
         </w:drawing>
       </w:r>
-      <w:r>
-        <w:rPr>
-          <w:rFonts w:ascii="Times New Roman" w:hAnsi="Times New Roman" w:cs="Times New Roman"/>
-          <w:sz w:val="24"/>
-          <w:szCs w:val="24"/>
-          <w:lang w:val="bg-BG"/>
-        </w:rPr>
-        <w:t xml:space="preserve">Налични са три тестови файла, както и примерни команди към тях. Освен тези </w:t>
-      </w:r>
-      <w:r>
-        <w:rPr>
-          <w:rFonts w:ascii="Times New Roman" w:hAnsi="Times New Roman" w:cs="Times New Roman"/>
-          <w:sz w:val="24"/>
-          <w:szCs w:val="24"/>
-          <w:lang w:val="bg-BG"/>
-        </w:rPr>
-        <w:t xml:space="preserve">тестови случаи са налични и </w:t>
+    </w:p>
+    <w:p>
+      <w:pPr>
+        <w:rPr>
+          <w:lang w:val="bg-BG"/>
+        </w:rPr>
+      </w:pPr>
+    </w:p>
+    <w:p>
+      <w:pPr>
+        <w:rPr>
+          <w:lang w:val="bg-BG"/>
+        </w:rPr>
+      </w:pPr>
+    </w:p>
+    <w:p>
+      <w:pPr>
+        <w:rPr>
+          <w:lang w:val="bg-BG"/>
+        </w:rPr>
+      </w:pPr>
+    </w:p>
+    <w:p>
+      <w:pPr>
+        <w:rPr>
+          <w:lang w:val="bg-BG"/>
+        </w:rPr>
+      </w:pPr>
+    </w:p>
+    <w:p>
+      <w:pPr>
+        <w:rPr>
+          <w:lang w:val="bg-BG"/>
+        </w:rPr>
+      </w:pPr>
+    </w:p>
+    <w:p>
+      <w:pPr>
+        <w:rPr>
+          <w:lang w:val="bg-BG"/>
+        </w:rPr>
+      </w:pPr>
+    </w:p>
+    <w:p>
+      <w:pPr>
+        <w:rPr>
+          <w:rFonts w:ascii="Times New Roman" w:hAnsi="Times New Roman" w:cs="Times New Roman"/>
+          <w:sz w:val="24"/>
+          <w:szCs w:val="24"/>
+          <w:lang w:val="bg-BG"/>
+        </w:rPr>
+      </w:pPr>
+    </w:p>
+    <w:p>
+      <w:pPr>
+        <w:ind w:firstLine="360"/>
+        <w:jc w:val="both"/>
+        <w:rPr>
+          <w:rFonts w:ascii="Times New Roman" w:hAnsi="Times New Roman" w:cs="Times New Roman"/>
+          <w:sz w:val="24"/>
+          <w:szCs w:val="24"/>
+          <w:lang w:val="bg-BG"/>
+        </w:rPr>
+      </w:pPr>
+      <w:r>
+        <w:rPr>
+          <w:rFonts w:ascii="Times New Roman" w:hAnsi="Times New Roman" w:cs="Times New Roman"/>
+          <w:sz w:val="24"/>
+          <w:szCs w:val="24"/>
+          <w:lang w:val="bg-BG"/>
+        </w:rPr>
+        <w:t>О</w:t>
+      </w:r>
+      <w:r>
+        <w:rPr>
+          <w:rFonts w:ascii="Times New Roman" w:hAnsi="Times New Roman" w:cs="Times New Roman"/>
+          <w:sz w:val="24"/>
+          <w:szCs w:val="24"/>
+          <w:lang w:val="bg-BG"/>
+        </w:rPr>
+        <w:t>сновната цел на</w:t>
+      </w:r>
+      <w:r>
+        <w:rPr>
+          <w:rFonts w:ascii="Times New Roman" w:hAnsi="Times New Roman" w:cs="Times New Roman"/>
+          <w:sz w:val="24"/>
+          <w:szCs w:val="24"/>
+        </w:rPr>
+        <w:t xml:space="preserve"> </w:t>
+      </w:r>
+      <w:r>
+        <w:rPr>
+          <w:rFonts w:ascii="Times New Roman" w:hAnsi="Times New Roman" w:cs="Times New Roman"/>
+          <w:sz w:val="24"/>
+          <w:szCs w:val="24"/>
+          <w:lang w:val="bg-BG"/>
+        </w:rPr>
+        <w:t>тестването е да се провери изправността на всеки компонен</w:t>
+      </w:r>
+      <w:r>
+        <w:rPr>
+          <w:rFonts w:ascii="Times New Roman" w:hAnsi="Times New Roman" w:cs="Times New Roman"/>
+          <w:sz w:val="24"/>
+          <w:szCs w:val="24"/>
+          <w:lang w:val="bg-BG"/>
+        </w:rPr>
+        <w:t xml:space="preserve">т, независимо от другите. Това на практика е почти невъзможно да се осъществи, затова стремежа в тестовия код е постепенно да се премина от по-независими компоненти към такива, които са по-обременени. </w:t>
+      </w:r>
+      <w:r>
+        <w:rPr>
+          <w:rFonts w:ascii="Times New Roman" w:hAnsi="Times New Roman" w:cs="Times New Roman"/>
+          <w:sz w:val="24"/>
+          <w:szCs w:val="24"/>
+          <w:lang w:val="bg-BG"/>
+        </w:rPr>
+        <w:t xml:space="preserve">Тестовете са основно базирани към методите на класовете, свързани с </w:t>
       </w:r>
       <w:r>
         <w:rPr>
@@ -1498,16 +2279,24 @@
           <w:sz w:val="24"/>
           <w:szCs w:val="24"/>
         </w:rPr>
-        <w:t>unit</w:t>
-      </w:r>
-      <w:r>
-        <w:rPr>
-          <w:rFonts w:ascii="Times New Roman" w:hAnsi="Times New Roman" w:cs="Times New Roman"/>
-          <w:sz w:val="24"/>
-          <w:szCs w:val="24"/>
-          <w:lang w:val="bg-BG"/>
-        </w:rPr>
-        <w:t xml:space="preserve"> тестове. За </w:t>
+        <w:t>Figure</w:t>
+      </w:r>
+      <w:r>
+        <w:rPr>
+          <w:rFonts w:ascii="Times New Roman" w:hAnsi="Times New Roman" w:cs="Times New Roman"/>
+          <w:sz w:val="24"/>
+          <w:szCs w:val="24"/>
+        </w:rPr>
+        <w:t xml:space="preserve"> </w:t>
+      </w:r>
+      <w:r>
+        <w:rPr>
+          <w:rFonts w:ascii="Times New Roman" w:hAnsi="Times New Roman" w:cs="Times New Roman"/>
+          <w:sz w:val="24"/>
+          <w:szCs w:val="24"/>
+          <w:lang w:val="bg-BG"/>
+        </w:rPr>
+        <w:t xml:space="preserve">и към класа </w:t>
       </w:r>
       <w:r>
         <w:rPr>
@@ -1517,7 +2306,7 @@
           <w:sz w:val="24"/>
           <w:szCs w:val="24"/>
         </w:rPr>
-        <w:t>unit</w:t>
+        <w:t>SVGFile</w:t>
       </w:r>
       <w:r>
         <w:rPr>
@@ -1526,7 +2315,14 @@
           <w:iCs/>
           <w:sz w:val="24"/>
           <w:szCs w:val="24"/>
-          <w:lang w:val="bg-BG"/>
+        </w:rPr>
+        <w:t>.</w:t>
+      </w:r>
+      <w:r>
+        <w:rPr>
+          <w:rFonts w:ascii="Times New Roman" w:hAnsi="Times New Roman" w:cs="Times New Roman"/>
+          <w:sz w:val="24"/>
+          <w:szCs w:val="24"/>
         </w:rPr>
         <w:t xml:space="preserve"> </w:t>
       </w:r>
@@ -1537,139 +2333,9 @@
           <w:szCs w:val="24"/>
           <w:lang w:val="bg-BG"/>
         </w:rPr>
-        <w:t xml:space="preserve">тестване е използвана библиотеката </w:t>
-      </w:r>
-      <w:r>
-        <w:rPr>
-          <w:rFonts w:ascii="Times New Roman" w:hAnsi="Times New Roman" w:cs="Times New Roman"/>
-          <w:i/>
-          <w:iCs/>
-          <w:sz w:val="24"/>
-          <w:szCs w:val="24"/>
-        </w:rPr>
-        <w:t>doctest</w:t>
-      </w:r>
-      <w:r>
-        <w:rPr>
-          <w:rFonts w:ascii="Times New Roman" w:hAnsi="Times New Roman" w:cs="Times New Roman"/>
-          <w:i/>
-          <w:iCs/>
-          <w:sz w:val="24"/>
-          <w:szCs w:val="24"/>
-          <w:lang w:val="bg-BG"/>
-        </w:rPr>
-        <w:t xml:space="preserve">, </w:t>
-      </w:r>
-      <w:r>
-        <w:rPr>
-          <w:rFonts w:ascii="Times New Roman" w:hAnsi="Times New Roman" w:cs="Times New Roman"/>
-          <w:sz w:val="24"/>
-          <w:szCs w:val="24"/>
-          <w:lang w:val="bg-BG"/>
-        </w:rPr>
-        <w:t xml:space="preserve">която предоставя един заглавен файл, който се добавя към проекта. </w:t>
-      </w:r>
-      <w:r>
-        <w:rPr>
-          <w:rFonts w:ascii="Times New Roman" w:hAnsi="Times New Roman" w:cs="Times New Roman"/>
-          <w:sz w:val="24"/>
-          <w:szCs w:val="24"/>
-          <w:lang w:val="bg-BG"/>
-        </w:rPr>
-        <w:t xml:space="preserve">За изпълнение на тестовете не се изисква никаква сложност, а само да се добави заглавен файл, и след това да се изпълнят малко на брой команди в </w:t>
-      </w:r>
-      <w:r>
-        <w:rPr>
-          <w:rFonts w:ascii="Times New Roman" w:hAnsi="Times New Roman" w:cs="Times New Roman"/>
-          <w:i/>
-          <w:iCs/>
-          <w:sz w:val="24"/>
-          <w:szCs w:val="24"/>
-        </w:rPr>
-        <w:t>main</w:t>
-      </w:r>
-      <w:r>
-        <w:rPr>
-          <w:rFonts w:ascii="Times New Roman" w:hAnsi="Times New Roman" w:cs="Times New Roman"/>
-          <w:i/>
-          <w:iCs/>
-          <w:sz w:val="24"/>
-          <w:szCs w:val="24"/>
-        </w:rPr>
-        <w:t xml:space="preserve"> </w:t>
-      </w:r>
-      <w:r>
-        <w:rPr>
-          <w:rFonts w:ascii="Times New Roman" w:hAnsi="Times New Roman" w:cs="Times New Roman"/>
-          <w:sz w:val="24"/>
-          <w:szCs w:val="24"/>
-          <w:lang w:val="bg-BG"/>
-        </w:rPr>
-        <w:t>функцията</w:t>
-      </w:r>
-      <w:r>
-        <w:rPr>
-          <w:rFonts w:ascii="Times New Roman" w:hAnsi="Times New Roman" w:cs="Times New Roman"/>
-          <w:sz w:val="24"/>
-          <w:szCs w:val="24"/>
-          <w:lang w:val="bg-BG"/>
-        </w:rPr>
-        <w:t>.</w:t>
+        <w:t>Това е така, защото там се намират основната логика на приложението и всичките по-важни елементи.</w:t>
       </w:r>
     </w:p>
-    <w:p>
-      <w:pPr>
-        <w:rPr>
-          <w:lang w:val="bg-BG"/>
-        </w:rPr>
-      </w:pPr>
-    </w:p>
-    <w:p>
-      <w:pPr>
-        <w:rPr>
-          <w:lang w:val="bg-BG"/>
-        </w:rPr>
-      </w:pPr>
-    </w:p>
-    <w:p>
-      <w:pPr>
-        <w:rPr>
-          <w:lang w:val="bg-BG"/>
-        </w:rPr>
-      </w:pPr>
-    </w:p>
-    <w:p>
-      <w:pPr>
-        <w:rPr>
-          <w:lang w:val="bg-BG"/>
-        </w:rPr>
-      </w:pPr>
-    </w:p>
-    <w:p>
-      <w:pPr>
-        <w:rPr>
-          <w:lang w:val="bg-BG"/>
-        </w:rPr>
-      </w:pPr>
-    </w:p>
-    <w:p>
-      <w:pPr>
-        <w:rPr>
-          <w:lang w:val="bg-BG"/>
-        </w:rPr>
-      </w:pPr>
-    </w:p>
-    <w:p>
-      <w:pPr>
-        <w:rPr>
-          <w:rFonts w:ascii="Times New Roman" w:hAnsi="Times New Roman" w:cs="Times New Roman"/>
-          <w:sz w:val="24"/>
-          <w:szCs w:val="24"/>
-          <w:lang w:val="bg-BG"/>
-        </w:rPr>
-      </w:pPr>
-    </w:p>
-    <w:p/>
     <w:p>
       <w:pPr>
         <w:pStyle w:val="ListParagraph"/>
@@ -1686,6 +2352,7 @@
           <w:szCs w:val="24"/>
           <w:lang w:val="bg-BG"/>
         </w:rPr>
+        <w:lastRenderedPageBreak/>
         <w:t>Възможности за подобрение и развитие</w:t>
       </w:r>
     </w:p>
@@ -3251,6 +3918,41 @@
       <w:spacing w:val="5"/>
     </w:rPr>
   </w:style>
+  <w:style w:type="character" w:styleId="Hyperlink">
+    <w:name w:val="Hyperlink"/>
+    <w:basedOn w:val="DefaultParagraphFont"/>
+    <w:uiPriority w:val="99"/>
+    <w:unhideWhenUsed/>
+    <w:rsid w:val="006E4C86"/>
+    <w:rPr>
+      <w:color w:val="467886" w:themeColor="hyperlink"/>
+      <w:u w:val="single"/>
+    </w:rPr>
+  </w:style>
+  <w:style w:type="character" w:styleId="UnresolvedMention">
+    <w:name w:val="Unresolved Mention"/>
+    <w:basedOn w:val="DefaultParagraphFont"/>
+    <w:uiPriority w:val="99"/>
+    <w:semiHidden/>
+    <w:unhideWhenUsed/>
+    <w:rsid w:val="006E4C86"/>
+    <w:rPr>
+      <w:color w:val="605E5C"/>
+      <w:shd w:val="clear" w:color="auto" w:fill="E1DFDD"/>
+    </w:rPr>
+  </w:style>
+  <w:style w:type="character" w:styleId="FollowedHyperlink">
+    <w:name w:val="FollowedHyperlink"/>
+    <w:basedOn w:val="DefaultParagraphFont"/>
+    <w:uiPriority w:val="99"/>
+    <w:semiHidden/>
+    <w:unhideWhenUsed/>
+    <w:rsid w:val="006E4C86"/>
+    <w:rPr>
+      <w:color w:val="96607D" w:themeColor="followedHyperlink"/>
+      <w:u w:val="single"/>
+    </w:rPr>
+  </w:style>
 </w:styles>
 </file>
 

</xml_diff>